<commit_message>
Obtener grandes cantidades de datos #5
Se busca información sobre como obtener grandes cantidades de
información sobre api facebook queda pendiente realizar pruebas al
respecto para completar esta actividad.
</commit_message>
<xml_diff>
--- a/Documentacion/Investigacion Api Facebook.docx
+++ b/Documentacion/Investigacion Api Facebook.docx
@@ -25,8 +25,21 @@
           <w:szCs w:val="36"/>
           <w:lang w:eastAsia="es-CO"/>
         </w:rPr>
-        <w:t>Escenarios comunes para utilizar la API Graph</w:t>
-      </w:r>
+        <w:t xml:space="preserve">Escenarios comunes para utilizar la API </w:t>
+      </w:r>
+      <w:proofErr w:type="spellStart"/>
+      <w:r>
+        <w:rPr>
+          <w:rFonts w:ascii="Helvetica" w:eastAsia="Times New Roman" w:hAnsi="Helvetica" w:cs="Helvetica"/>
+          <w:color w:val="20375F"/>
+          <w:kern w:val="36"/>
+          <w:sz w:val="36"/>
+          <w:szCs w:val="36"/>
+          <w:lang w:eastAsia="es-CO"/>
+        </w:rPr>
+        <w:t>Graph</w:t>
+      </w:r>
+      <w:proofErr w:type="spellEnd"/>
     </w:p>
     <w:p>
       <w:pPr>
@@ -48,7 +61,29 @@
           <w:szCs w:val="21"/>
           <w:lang w:eastAsia="es-CO"/>
         </w:rPr>
-        <w:t>La API Graph es un recurso eficaz que se puede utilizar de distintas maneras. Nuestros </w:t>
+        <w:t xml:space="preserve">La API </w:t>
+      </w:r>
+      <w:proofErr w:type="spellStart"/>
+      <w:r>
+        <w:rPr>
+          <w:rFonts w:ascii="Helvetica" w:eastAsia="Times New Roman" w:hAnsi="Helvetica" w:cs="Helvetica"/>
+          <w:color w:val="4B4F56"/>
+          <w:sz w:val="21"/>
+          <w:szCs w:val="21"/>
+          <w:lang w:eastAsia="es-CO"/>
+        </w:rPr>
+        <w:t>Graph</w:t>
+      </w:r>
+      <w:proofErr w:type="spellEnd"/>
+      <w:r>
+        <w:rPr>
+          <w:rFonts w:ascii="Helvetica" w:eastAsia="Times New Roman" w:hAnsi="Helvetica" w:cs="Helvetica"/>
+          <w:color w:val="4B4F56"/>
+          <w:sz w:val="21"/>
+          <w:szCs w:val="21"/>
+          <w:lang w:eastAsia="es-CO"/>
+        </w:rPr>
+        <w:t xml:space="preserve"> es un recurso eficaz que se puede utilizar de distintas maneras. Nuestros </w:t>
       </w:r>
       <w:hyperlink r:id="rId4" w:history="1">
         <w:r>
@@ -77,7 +112,31 @@
     <w:p/>
     <w:p>
       <w:r>
-        <w:t xml:space="preserve">Se debe usar API Graph de Facebook mas info en </w:t>
+        <w:t xml:space="preserve">Se debe usar API </w:t>
+      </w:r>
+      <w:proofErr w:type="spellStart"/>
+      <w:r>
+        <w:t>Graph</w:t>
+      </w:r>
+      <w:proofErr w:type="spellEnd"/>
+      <w:r>
+        <w:t xml:space="preserve"> de Facebook </w:t>
+      </w:r>
+      <w:proofErr w:type="spellStart"/>
+      <w:r>
+        <w:t>mas</w:t>
+      </w:r>
+      <w:proofErr w:type="spellEnd"/>
+      <w:r>
+        <w:t xml:space="preserve"> </w:t>
+      </w:r>
+      <w:proofErr w:type="spellStart"/>
+      <w:r>
+        <w:t>info</w:t>
+      </w:r>
+      <w:proofErr w:type="spellEnd"/>
+      <w:r>
+        <w:t xml:space="preserve"> en </w:t>
       </w:r>
     </w:p>
     <w:p/>
@@ -92,9 +151,27 @@
       </w:hyperlink>
     </w:p>
     <w:p>
-      <w:r>
-        <w:t>video sobre le uso de api grahp</w:t>
-      </w:r>
+      <w:proofErr w:type="gramStart"/>
+      <w:r>
+        <w:t>video</w:t>
+      </w:r>
+      <w:proofErr w:type="gramEnd"/>
+      <w:r>
+        <w:t xml:space="preserve"> sobre </w:t>
+      </w:r>
+      <w:proofErr w:type="spellStart"/>
+      <w:r>
+        <w:t>le</w:t>
+      </w:r>
+      <w:proofErr w:type="spellEnd"/>
+      <w:r>
+        <w:t xml:space="preserve"> uso de api </w:t>
+      </w:r>
+      <w:proofErr w:type="spellStart"/>
+      <w:r>
+        <w:t>grahp</w:t>
+      </w:r>
+      <w:proofErr w:type="spellEnd"/>
     </w:p>
     <w:p>
       <w:pPr>
@@ -127,8 +204,15 @@
     </w:p>
     <w:p/>
     <w:p>
-      <w:r>
-        <w:t>pagina de la api</w:t>
+      <w:proofErr w:type="spellStart"/>
+      <w:proofErr w:type="gramStart"/>
+      <w:r>
+        <w:t>pagina</w:t>
+      </w:r>
+      <w:proofErr w:type="spellEnd"/>
+      <w:proofErr w:type="gramEnd"/>
+      <w:r>
+        <w:t xml:space="preserve"> de la api</w:t>
       </w:r>
     </w:p>
     <w:p>
@@ -149,8 +233,29 @@
           <w:u w:val="single"/>
         </w:rPr>
       </w:pPr>
-      <w:r>
-        <w:t>se debe solicitar uan llave de acceso un token donde se valida con el usuario</w:t>
+      <w:proofErr w:type="gramStart"/>
+      <w:r>
+        <w:t>se</w:t>
+      </w:r>
+      <w:proofErr w:type="gramEnd"/>
+      <w:r>
+        <w:t xml:space="preserve"> debe solicitar </w:t>
+      </w:r>
+      <w:proofErr w:type="spellStart"/>
+      <w:r>
+        <w:t>uan</w:t>
+      </w:r>
+      <w:proofErr w:type="spellEnd"/>
+      <w:r>
+        <w:t xml:space="preserve"> llave de acceso un </w:t>
+      </w:r>
+      <w:proofErr w:type="spellStart"/>
+      <w:r>
+        <w:t>token</w:t>
+      </w:r>
+      <w:proofErr w:type="spellEnd"/>
+      <w:r>
+        <w:t xml:space="preserve"> donde se valida con el usuario</w:t>
       </w:r>
     </w:p>
     <w:p>
@@ -185,8 +290,100 @@
         <w:rPr>
           <w:u w:val="single"/>
         </w:rPr>
-        <w:t>Se valida en necesario  revisar que opciones hay para obtener información de todos los usuarios ya que se hizo el ejercicio de obtener información en json de usuario personal.</w:t>
-      </w:r>
+        <w:t xml:space="preserve">Se valida en necesario  revisar que opciones hay para obtener información de todos los usuarios ya que se hizo el ejercicio de obtener información en </w:t>
+      </w:r>
+      <w:proofErr w:type="spellStart"/>
+      <w:r>
+        <w:rPr>
+          <w:u w:val="single"/>
+        </w:rPr>
+        <w:t>json</w:t>
+      </w:r>
+      <w:proofErr w:type="spellEnd"/>
+      <w:r>
+        <w:rPr>
+          <w:u w:val="single"/>
+        </w:rPr>
+        <w:t xml:space="preserve"> de usuario personal.</w:t>
+      </w:r>
+    </w:p>
+    <w:p>
+      <w:pPr>
+        <w:rPr>
+          <w:u w:val="single"/>
+        </w:rPr>
+      </w:pPr>
+    </w:p>
+    <w:p>
+      <w:pPr>
+        <w:rPr>
+          <w:u w:val="single"/>
+        </w:rPr>
+      </w:pPr>
+    </w:p>
+    <w:p>
+      <w:pPr>
+        <w:rPr>
+          <w:u w:val="single"/>
+        </w:rPr>
+      </w:pPr>
+      <w:r>
+        <w:rPr>
+          <w:u w:val="single"/>
+        </w:rPr>
+        <w:lastRenderedPageBreak/>
+        <w:t xml:space="preserve">Se investiga y se encuentra una </w:t>
+      </w:r>
+      <w:proofErr w:type="spellStart"/>
+      <w:r>
+        <w:rPr>
+          <w:u w:val="single"/>
+        </w:rPr>
+        <w:t>pagina</w:t>
+      </w:r>
+      <w:proofErr w:type="spellEnd"/>
+      <w:r>
+        <w:rPr>
+          <w:u w:val="single"/>
+        </w:rPr>
+        <w:t xml:space="preserve"> que </w:t>
+      </w:r>
+      <w:proofErr w:type="spellStart"/>
+      <w:r>
+        <w:rPr>
+          <w:u w:val="single"/>
+        </w:rPr>
+        <w:t>pdoria</w:t>
+      </w:r>
+      <w:proofErr w:type="spellEnd"/>
+      <w:r>
+        <w:rPr>
+          <w:u w:val="single"/>
+        </w:rPr>
+        <w:t xml:space="preserve"> ser útil para generar grandes cantidades de datos para el momento obtener data relevante sobre el modelo.</w:t>
+      </w:r>
+    </w:p>
+    <w:p>
+      <w:pPr>
+        <w:rPr>
+          <w:u w:val="single"/>
+        </w:rPr>
+      </w:pPr>
+      <w:hyperlink r:id="rId9" w:history="1">
+        <w:r>
+          <w:rPr>
+            <w:rStyle w:val="Hipervnculo"/>
+          </w:rPr>
+          <w:t>https://bigdataenthusiast.wordpress.com/2016/03/19/mining-facebook-data-using-r-facebook-api/</w:t>
+        </w:r>
+      </w:hyperlink>
+    </w:p>
+    <w:p>
+      <w:pPr>
+        <w:rPr>
+          <w:u w:val="single"/>
+        </w:rPr>
+      </w:pPr>
       <w:bookmarkStart w:id="0" w:name="_GoBack"/>
       <w:bookmarkEnd w:id="0"/>
     </w:p>

</xml_diff>